<commit_message>
edit hal yang mempengaruhi pola hidup sehat.docx
</commit_message>
<xml_diff>
--- a/menurut ahli.docx
+++ b/menurut ahli.docx
@@ -18,6 +18,7 @@
           <w:szCs w:val="33"/>
         </w:rPr>
       </w:pPr>
+      <w:proofErr w:type="spellStart"/>
       <w:r>
         <w:rPr>
           <w:rFonts w:ascii="inherit" w:eastAsia="Times New Roman" w:hAnsi="inherit" w:cs="Arial"/>
@@ -26,8 +27,31 @@
           <w:color w:val="008000"/>
           <w:sz w:val="33"/>
         </w:rPr>
-        <w:t>Menurut Kotler</w:t>
-      </w:r>
+        <w:t>Menurut</w:t>
+      </w:r>
+      <w:proofErr w:type="spellEnd"/>
+      <w:r>
+        <w:rPr>
+          <w:rFonts w:ascii="inherit" w:eastAsia="Times New Roman" w:hAnsi="inherit" w:cs="Arial"/>
+          <w:b/>
+          <w:bCs/>
+          <w:color w:val="008000"/>
+          <w:sz w:val="33"/>
+        </w:rPr>
+        <w:t xml:space="preserve"> </w:t>
+      </w:r>
+      <w:proofErr w:type="spellStart"/>
+      <w:r>
+        <w:rPr>
+          <w:rFonts w:ascii="inherit" w:eastAsia="Times New Roman" w:hAnsi="inherit" w:cs="Arial"/>
+          <w:b/>
+          <w:bCs/>
+          <w:color w:val="008000"/>
+          <w:sz w:val="33"/>
+        </w:rPr>
+        <w:t>Kotler</w:t>
+      </w:r>
+      <w:proofErr w:type="spellEnd"/>
     </w:p>
     <w:p>
       <w:pPr>
@@ -42,15 +66,508 @@
           <w:szCs w:val="23"/>
         </w:rPr>
       </w:pPr>
-      <w:r>
-        <w:rPr>
-          <w:rFonts w:ascii="Arial" w:eastAsia="Times New Roman" w:hAnsi="Arial" w:cs="Arial"/>
-          <w:color w:val="555555"/>
-          <w:sz w:val="23"/>
-          <w:szCs w:val="23"/>
-        </w:rPr>
-        <w:t>Pola hidup sehat didefinisikan oleh Kotler sebagai gambaran dari aktivitas atau kegiatan yang didukung oleh minat serta keinginan, dan bagaimana pikiran menjalaninya dalam berinteraksi dengan lingkungan.</w:t>
-      </w:r>
+      <w:proofErr w:type="spellStart"/>
+      <w:proofErr w:type="gramStart"/>
+      <w:r>
+        <w:rPr>
+          <w:rFonts w:ascii="Arial" w:eastAsia="Times New Roman" w:hAnsi="Arial" w:cs="Arial"/>
+          <w:color w:val="555555"/>
+          <w:sz w:val="23"/>
+          <w:szCs w:val="23"/>
+        </w:rPr>
+        <w:t>Pola</w:t>
+      </w:r>
+      <w:proofErr w:type="spellEnd"/>
+      <w:r>
+        <w:rPr>
+          <w:rFonts w:ascii="Arial" w:eastAsia="Times New Roman" w:hAnsi="Arial" w:cs="Arial"/>
+          <w:color w:val="555555"/>
+          <w:sz w:val="23"/>
+          <w:szCs w:val="23"/>
+        </w:rPr>
+        <w:t xml:space="preserve"> </w:t>
+      </w:r>
+      <w:proofErr w:type="spellStart"/>
+      <w:r>
+        <w:rPr>
+          <w:rFonts w:ascii="Arial" w:eastAsia="Times New Roman" w:hAnsi="Arial" w:cs="Arial"/>
+          <w:color w:val="555555"/>
+          <w:sz w:val="23"/>
+          <w:szCs w:val="23"/>
+        </w:rPr>
+        <w:t>hidup</w:t>
+      </w:r>
+      <w:proofErr w:type="spellEnd"/>
+      <w:r>
+        <w:rPr>
+          <w:rFonts w:ascii="Arial" w:eastAsia="Times New Roman" w:hAnsi="Arial" w:cs="Arial"/>
+          <w:color w:val="555555"/>
+          <w:sz w:val="23"/>
+          <w:szCs w:val="23"/>
+        </w:rPr>
+        <w:t xml:space="preserve"> </w:t>
+      </w:r>
+      <w:proofErr w:type="spellStart"/>
+      <w:r>
+        <w:rPr>
+          <w:rFonts w:ascii="Arial" w:eastAsia="Times New Roman" w:hAnsi="Arial" w:cs="Arial"/>
+          <w:color w:val="555555"/>
+          <w:sz w:val="23"/>
+          <w:szCs w:val="23"/>
+        </w:rPr>
+        <w:t>sehat</w:t>
+      </w:r>
+      <w:proofErr w:type="spellEnd"/>
+      <w:r>
+        <w:rPr>
+          <w:rFonts w:ascii="Arial" w:eastAsia="Times New Roman" w:hAnsi="Arial" w:cs="Arial"/>
+          <w:color w:val="555555"/>
+          <w:sz w:val="23"/>
+          <w:szCs w:val="23"/>
+        </w:rPr>
+        <w:t xml:space="preserve"> </w:t>
+      </w:r>
+      <w:proofErr w:type="spellStart"/>
+      <w:r>
+        <w:rPr>
+          <w:rFonts w:ascii="Arial" w:eastAsia="Times New Roman" w:hAnsi="Arial" w:cs="Arial"/>
+          <w:color w:val="555555"/>
+          <w:sz w:val="23"/>
+          <w:szCs w:val="23"/>
+        </w:rPr>
+        <w:t>didefinisikan</w:t>
+      </w:r>
+      <w:proofErr w:type="spellEnd"/>
+      <w:r>
+        <w:rPr>
+          <w:rFonts w:ascii="Arial" w:eastAsia="Times New Roman" w:hAnsi="Arial" w:cs="Arial"/>
+          <w:color w:val="555555"/>
+          <w:sz w:val="23"/>
+          <w:szCs w:val="23"/>
+        </w:rPr>
+        <w:t xml:space="preserve"> </w:t>
+      </w:r>
+      <w:proofErr w:type="spellStart"/>
+      <w:r>
+        <w:rPr>
+          <w:rFonts w:ascii="Arial" w:eastAsia="Times New Roman" w:hAnsi="Arial" w:cs="Arial"/>
+          <w:color w:val="555555"/>
+          <w:sz w:val="23"/>
+          <w:szCs w:val="23"/>
+        </w:rPr>
+        <w:t>oleh</w:t>
+      </w:r>
+      <w:proofErr w:type="spellEnd"/>
+      <w:r>
+        <w:rPr>
+          <w:rFonts w:ascii="Arial" w:eastAsia="Times New Roman" w:hAnsi="Arial" w:cs="Arial"/>
+          <w:color w:val="555555"/>
+          <w:sz w:val="23"/>
+          <w:szCs w:val="23"/>
+        </w:rPr>
+        <w:t xml:space="preserve"> </w:t>
+      </w:r>
+      <w:proofErr w:type="spellStart"/>
+      <w:r>
+        <w:rPr>
+          <w:rFonts w:ascii="Arial" w:eastAsia="Times New Roman" w:hAnsi="Arial" w:cs="Arial"/>
+          <w:color w:val="555555"/>
+          <w:sz w:val="23"/>
+          <w:szCs w:val="23"/>
+        </w:rPr>
+        <w:t>Kotler</w:t>
+      </w:r>
+      <w:proofErr w:type="spellEnd"/>
+      <w:r>
+        <w:rPr>
+          <w:rFonts w:ascii="Arial" w:eastAsia="Times New Roman" w:hAnsi="Arial" w:cs="Arial"/>
+          <w:color w:val="555555"/>
+          <w:sz w:val="23"/>
+          <w:szCs w:val="23"/>
+        </w:rPr>
+        <w:t xml:space="preserve"> </w:t>
+      </w:r>
+      <w:proofErr w:type="spellStart"/>
+      <w:r>
+        <w:rPr>
+          <w:rFonts w:ascii="Arial" w:eastAsia="Times New Roman" w:hAnsi="Arial" w:cs="Arial"/>
+          <w:color w:val="555555"/>
+          <w:sz w:val="23"/>
+          <w:szCs w:val="23"/>
+        </w:rPr>
+        <w:t>sebagai</w:t>
+      </w:r>
+      <w:proofErr w:type="spellEnd"/>
+      <w:r>
+        <w:rPr>
+          <w:rFonts w:ascii="Arial" w:eastAsia="Times New Roman" w:hAnsi="Arial" w:cs="Arial"/>
+          <w:color w:val="555555"/>
+          <w:sz w:val="23"/>
+          <w:szCs w:val="23"/>
+        </w:rPr>
+        <w:t xml:space="preserve"> </w:t>
+      </w:r>
+      <w:proofErr w:type="spellStart"/>
+      <w:r>
+        <w:rPr>
+          <w:rFonts w:ascii="Arial" w:eastAsia="Times New Roman" w:hAnsi="Arial" w:cs="Arial"/>
+          <w:color w:val="555555"/>
+          <w:sz w:val="23"/>
+          <w:szCs w:val="23"/>
+        </w:rPr>
+        <w:t>gambaran</w:t>
+      </w:r>
+      <w:proofErr w:type="spellEnd"/>
+      <w:r>
+        <w:rPr>
+          <w:rFonts w:ascii="Arial" w:eastAsia="Times New Roman" w:hAnsi="Arial" w:cs="Arial"/>
+          <w:color w:val="555555"/>
+          <w:sz w:val="23"/>
+          <w:szCs w:val="23"/>
+        </w:rPr>
+        <w:t xml:space="preserve"> </w:t>
+      </w:r>
+      <w:proofErr w:type="spellStart"/>
+      <w:r>
+        <w:rPr>
+          <w:rFonts w:ascii="Arial" w:eastAsia="Times New Roman" w:hAnsi="Arial" w:cs="Arial"/>
+          <w:color w:val="555555"/>
+          <w:sz w:val="23"/>
+          <w:szCs w:val="23"/>
+        </w:rPr>
+        <w:t>dari</w:t>
+      </w:r>
+      <w:proofErr w:type="spellEnd"/>
+      <w:r>
+        <w:rPr>
+          <w:rFonts w:ascii="Arial" w:eastAsia="Times New Roman" w:hAnsi="Arial" w:cs="Arial"/>
+          <w:color w:val="555555"/>
+          <w:sz w:val="23"/>
+          <w:szCs w:val="23"/>
+        </w:rPr>
+        <w:t xml:space="preserve"> </w:t>
+      </w:r>
+      <w:proofErr w:type="spellStart"/>
+      <w:r>
+        <w:rPr>
+          <w:rFonts w:ascii="Arial" w:eastAsia="Times New Roman" w:hAnsi="Arial" w:cs="Arial"/>
+          <w:color w:val="555555"/>
+          <w:sz w:val="23"/>
+          <w:szCs w:val="23"/>
+        </w:rPr>
+        <w:t>aktivitas</w:t>
+      </w:r>
+      <w:proofErr w:type="spellEnd"/>
+      <w:r>
+        <w:rPr>
+          <w:rFonts w:ascii="Arial" w:eastAsia="Times New Roman" w:hAnsi="Arial" w:cs="Arial"/>
+          <w:color w:val="555555"/>
+          <w:sz w:val="23"/>
+          <w:szCs w:val="23"/>
+        </w:rPr>
+        <w:t xml:space="preserve"> </w:t>
+      </w:r>
+      <w:proofErr w:type="spellStart"/>
+      <w:r>
+        <w:rPr>
+          <w:rFonts w:ascii="Arial" w:eastAsia="Times New Roman" w:hAnsi="Arial" w:cs="Arial"/>
+          <w:color w:val="555555"/>
+          <w:sz w:val="23"/>
+          <w:szCs w:val="23"/>
+        </w:rPr>
+        <w:t>atau</w:t>
+      </w:r>
+      <w:proofErr w:type="spellEnd"/>
+      <w:r>
+        <w:rPr>
+          <w:rFonts w:ascii="Arial" w:eastAsia="Times New Roman" w:hAnsi="Arial" w:cs="Arial"/>
+          <w:color w:val="555555"/>
+          <w:sz w:val="23"/>
+          <w:szCs w:val="23"/>
+        </w:rPr>
+        <w:t xml:space="preserve"> </w:t>
+      </w:r>
+      <w:proofErr w:type="spellStart"/>
+      <w:r>
+        <w:rPr>
+          <w:rFonts w:ascii="Arial" w:eastAsia="Times New Roman" w:hAnsi="Arial" w:cs="Arial"/>
+          <w:color w:val="555555"/>
+          <w:sz w:val="23"/>
+          <w:szCs w:val="23"/>
+        </w:rPr>
+        <w:t>kegiatan</w:t>
+      </w:r>
+      <w:proofErr w:type="spellEnd"/>
+      <w:r>
+        <w:rPr>
+          <w:rFonts w:ascii="Arial" w:eastAsia="Times New Roman" w:hAnsi="Arial" w:cs="Arial"/>
+          <w:color w:val="555555"/>
+          <w:sz w:val="23"/>
+          <w:szCs w:val="23"/>
+        </w:rPr>
+        <w:t xml:space="preserve"> yang </w:t>
+      </w:r>
+      <w:proofErr w:type="spellStart"/>
+      <w:r>
+        <w:rPr>
+          <w:rFonts w:ascii="Arial" w:eastAsia="Times New Roman" w:hAnsi="Arial" w:cs="Arial"/>
+          <w:color w:val="555555"/>
+          <w:sz w:val="23"/>
+          <w:szCs w:val="23"/>
+        </w:rPr>
+        <w:t>didukung</w:t>
+      </w:r>
+      <w:proofErr w:type="spellEnd"/>
+      <w:r>
+        <w:rPr>
+          <w:rFonts w:ascii="Arial" w:eastAsia="Times New Roman" w:hAnsi="Arial" w:cs="Arial"/>
+          <w:color w:val="555555"/>
+          <w:sz w:val="23"/>
+          <w:szCs w:val="23"/>
+        </w:rPr>
+        <w:t xml:space="preserve"> </w:t>
+      </w:r>
+      <w:proofErr w:type="spellStart"/>
+      <w:r>
+        <w:rPr>
+          <w:rFonts w:ascii="Arial" w:eastAsia="Times New Roman" w:hAnsi="Arial" w:cs="Arial"/>
+          <w:color w:val="555555"/>
+          <w:sz w:val="23"/>
+          <w:szCs w:val="23"/>
+        </w:rPr>
+        <w:t>oleh</w:t>
+      </w:r>
+      <w:proofErr w:type="spellEnd"/>
+      <w:r>
+        <w:rPr>
+          <w:rFonts w:ascii="Arial" w:eastAsia="Times New Roman" w:hAnsi="Arial" w:cs="Arial"/>
+          <w:color w:val="555555"/>
+          <w:sz w:val="23"/>
+          <w:szCs w:val="23"/>
+        </w:rPr>
+        <w:t xml:space="preserve"> </w:t>
+      </w:r>
+      <w:proofErr w:type="spellStart"/>
+      <w:r>
+        <w:rPr>
+          <w:rFonts w:ascii="Arial" w:eastAsia="Times New Roman" w:hAnsi="Arial" w:cs="Arial"/>
+          <w:color w:val="555555"/>
+          <w:sz w:val="23"/>
+          <w:szCs w:val="23"/>
+        </w:rPr>
+        <w:t>minat</w:t>
+      </w:r>
+      <w:proofErr w:type="spellEnd"/>
+      <w:r>
+        <w:rPr>
+          <w:rFonts w:ascii="Arial" w:eastAsia="Times New Roman" w:hAnsi="Arial" w:cs="Arial"/>
+          <w:color w:val="555555"/>
+          <w:sz w:val="23"/>
+          <w:szCs w:val="23"/>
+        </w:rPr>
+        <w:t xml:space="preserve"> </w:t>
+      </w:r>
+      <w:proofErr w:type="spellStart"/>
+      <w:r>
+        <w:rPr>
+          <w:rFonts w:ascii="Arial" w:eastAsia="Times New Roman" w:hAnsi="Arial" w:cs="Arial"/>
+          <w:color w:val="555555"/>
+          <w:sz w:val="23"/>
+          <w:szCs w:val="23"/>
+        </w:rPr>
+        <w:t>serta</w:t>
+      </w:r>
+      <w:proofErr w:type="spellEnd"/>
+      <w:r>
+        <w:rPr>
+          <w:rFonts w:ascii="Arial" w:eastAsia="Times New Roman" w:hAnsi="Arial" w:cs="Arial"/>
+          <w:color w:val="555555"/>
+          <w:sz w:val="23"/>
+          <w:szCs w:val="23"/>
+        </w:rPr>
+        <w:t xml:space="preserve"> </w:t>
+      </w:r>
+      <w:proofErr w:type="spellStart"/>
+      <w:r>
+        <w:rPr>
+          <w:rFonts w:ascii="Arial" w:eastAsia="Times New Roman" w:hAnsi="Arial" w:cs="Arial"/>
+          <w:color w:val="555555"/>
+          <w:sz w:val="23"/>
+          <w:szCs w:val="23"/>
+        </w:rPr>
+        <w:t>keinginan</w:t>
+      </w:r>
+      <w:proofErr w:type="spellEnd"/>
+      <w:r>
+        <w:rPr>
+          <w:rFonts w:ascii="Arial" w:eastAsia="Times New Roman" w:hAnsi="Arial" w:cs="Arial"/>
+          <w:color w:val="555555"/>
+          <w:sz w:val="23"/>
+          <w:szCs w:val="23"/>
+        </w:rPr>
+        <w:t xml:space="preserve">, </w:t>
+      </w:r>
+      <w:proofErr w:type="spellStart"/>
+      <w:r>
+        <w:rPr>
+          <w:rFonts w:ascii="Arial" w:eastAsia="Times New Roman" w:hAnsi="Arial" w:cs="Arial"/>
+          <w:color w:val="555555"/>
+          <w:sz w:val="23"/>
+          <w:szCs w:val="23"/>
+        </w:rPr>
+        <w:t>dan</w:t>
+      </w:r>
+      <w:proofErr w:type="spellEnd"/>
+      <w:r>
+        <w:rPr>
+          <w:rFonts w:ascii="Arial" w:eastAsia="Times New Roman" w:hAnsi="Arial" w:cs="Arial"/>
+          <w:color w:val="555555"/>
+          <w:sz w:val="23"/>
+          <w:szCs w:val="23"/>
+        </w:rPr>
+        <w:t xml:space="preserve"> </w:t>
+      </w:r>
+      <w:proofErr w:type="spellStart"/>
+      <w:r>
+        <w:rPr>
+          <w:rFonts w:ascii="Arial" w:eastAsia="Times New Roman" w:hAnsi="Arial" w:cs="Arial"/>
+          <w:color w:val="555555"/>
+          <w:sz w:val="23"/>
+          <w:szCs w:val="23"/>
+        </w:rPr>
+        <w:t>bagaimana</w:t>
+      </w:r>
+      <w:proofErr w:type="spellEnd"/>
+      <w:r>
+        <w:rPr>
+          <w:rFonts w:ascii="Arial" w:eastAsia="Times New Roman" w:hAnsi="Arial" w:cs="Arial"/>
+          <w:color w:val="555555"/>
+          <w:sz w:val="23"/>
+          <w:szCs w:val="23"/>
+        </w:rPr>
+        <w:t xml:space="preserve"> </w:t>
+      </w:r>
+      <w:proofErr w:type="spellStart"/>
+      <w:r>
+        <w:rPr>
+          <w:rFonts w:ascii="Arial" w:eastAsia="Times New Roman" w:hAnsi="Arial" w:cs="Arial"/>
+          <w:color w:val="555555"/>
+          <w:sz w:val="23"/>
+          <w:szCs w:val="23"/>
+        </w:rPr>
+        <w:t>pikiran</w:t>
+      </w:r>
+      <w:proofErr w:type="spellEnd"/>
+      <w:r>
+        <w:rPr>
+          <w:rFonts w:ascii="Arial" w:eastAsia="Times New Roman" w:hAnsi="Arial" w:cs="Arial"/>
+          <w:color w:val="555555"/>
+          <w:sz w:val="23"/>
+          <w:szCs w:val="23"/>
+        </w:rPr>
+        <w:t xml:space="preserve"> </w:t>
+      </w:r>
+      <w:proofErr w:type="spellStart"/>
+      <w:r>
+        <w:rPr>
+          <w:rFonts w:ascii="Arial" w:eastAsia="Times New Roman" w:hAnsi="Arial" w:cs="Arial"/>
+          <w:color w:val="555555"/>
+          <w:sz w:val="23"/>
+          <w:szCs w:val="23"/>
+        </w:rPr>
+        <w:t>menjalaninya</w:t>
+      </w:r>
+      <w:proofErr w:type="spellEnd"/>
+      <w:r>
+        <w:rPr>
+          <w:rFonts w:ascii="Arial" w:eastAsia="Times New Roman" w:hAnsi="Arial" w:cs="Arial"/>
+          <w:color w:val="555555"/>
+          <w:sz w:val="23"/>
+          <w:szCs w:val="23"/>
+        </w:rPr>
+        <w:t xml:space="preserve"> </w:t>
+      </w:r>
+      <w:proofErr w:type="spellStart"/>
+      <w:r>
+        <w:rPr>
+          <w:rFonts w:ascii="Arial" w:eastAsia="Times New Roman" w:hAnsi="Arial" w:cs="Arial"/>
+          <w:color w:val="555555"/>
+          <w:sz w:val="23"/>
+          <w:szCs w:val="23"/>
+        </w:rPr>
+        <w:t>dalam</w:t>
+      </w:r>
+      <w:proofErr w:type="spellEnd"/>
+      <w:r>
+        <w:rPr>
+          <w:rFonts w:ascii="Arial" w:eastAsia="Times New Roman" w:hAnsi="Arial" w:cs="Arial"/>
+          <w:color w:val="555555"/>
+          <w:sz w:val="23"/>
+          <w:szCs w:val="23"/>
+        </w:rPr>
+        <w:t xml:space="preserve"> </w:t>
+      </w:r>
+      <w:proofErr w:type="spellStart"/>
+      <w:r>
+        <w:rPr>
+          <w:rFonts w:ascii="Arial" w:eastAsia="Times New Roman" w:hAnsi="Arial" w:cs="Arial"/>
+          <w:color w:val="555555"/>
+          <w:sz w:val="23"/>
+          <w:szCs w:val="23"/>
+        </w:rPr>
+        <w:t>berinteraksi</w:t>
+      </w:r>
+      <w:proofErr w:type="spellEnd"/>
+      <w:r>
+        <w:rPr>
+          <w:rFonts w:ascii="Arial" w:eastAsia="Times New Roman" w:hAnsi="Arial" w:cs="Arial"/>
+          <w:color w:val="555555"/>
+          <w:sz w:val="23"/>
+          <w:szCs w:val="23"/>
+        </w:rPr>
+        <w:t xml:space="preserve"> </w:t>
+      </w:r>
+      <w:proofErr w:type="spellStart"/>
+      <w:r>
+        <w:rPr>
+          <w:rFonts w:ascii="Arial" w:eastAsia="Times New Roman" w:hAnsi="Arial" w:cs="Arial"/>
+          <w:color w:val="555555"/>
+          <w:sz w:val="23"/>
+          <w:szCs w:val="23"/>
+        </w:rPr>
+        <w:t>dengan</w:t>
+      </w:r>
+      <w:proofErr w:type="spellEnd"/>
+      <w:r>
+        <w:rPr>
+          <w:rFonts w:ascii="Arial" w:eastAsia="Times New Roman" w:hAnsi="Arial" w:cs="Arial"/>
+          <w:color w:val="555555"/>
+          <w:sz w:val="23"/>
+          <w:szCs w:val="23"/>
+        </w:rPr>
+        <w:t xml:space="preserve"> </w:t>
+      </w:r>
+      <w:proofErr w:type="spellStart"/>
+      <w:r>
+        <w:rPr>
+          <w:rFonts w:ascii="Arial" w:eastAsia="Times New Roman" w:hAnsi="Arial" w:cs="Arial"/>
+          <w:color w:val="555555"/>
+          <w:sz w:val="23"/>
+          <w:szCs w:val="23"/>
+        </w:rPr>
+        <w:t>lingkungan</w:t>
+      </w:r>
+      <w:proofErr w:type="spellEnd"/>
+      <w:r>
+        <w:rPr>
+          <w:rFonts w:ascii="Arial" w:eastAsia="Times New Roman" w:hAnsi="Arial" w:cs="Arial"/>
+          <w:color w:val="555555"/>
+          <w:sz w:val="23"/>
+          <w:szCs w:val="23"/>
+        </w:rPr>
+        <w:t>.</w:t>
+      </w:r>
+      <w:proofErr w:type="gramEnd"/>
     </w:p>
     <w:p>
       <w:pPr>
@@ -68,6 +585,7 @@
           <w:szCs w:val="33"/>
         </w:rPr>
       </w:pPr>
+      <w:proofErr w:type="spellStart"/>
       <w:r>
         <w:rPr>
           <w:rFonts w:ascii="inherit" w:eastAsia="Times New Roman" w:hAnsi="inherit" w:cs="Arial"/>
@@ -76,7 +594,18 @@
           <w:color w:val="008000"/>
           <w:sz w:val="33"/>
         </w:rPr>
-        <w:t>Menurut WHO</w:t>
+        <w:t>Menurut</w:t>
+      </w:r>
+      <w:proofErr w:type="spellEnd"/>
+      <w:r>
+        <w:rPr>
+          <w:rFonts w:ascii="inherit" w:eastAsia="Times New Roman" w:hAnsi="inherit" w:cs="Arial"/>
+          <w:b/>
+          <w:bCs/>
+          <w:color w:val="008000"/>
+          <w:sz w:val="33"/>
+        </w:rPr>
+        <w:t xml:space="preserve"> WHO</w:t>
       </w:r>
     </w:p>
     <w:p>
@@ -92,15 +621,508 @@
           <w:szCs w:val="23"/>
         </w:rPr>
       </w:pPr>
-      <w:r>
-        <w:rPr>
-          <w:rFonts w:ascii="Arial" w:eastAsia="Times New Roman" w:hAnsi="Arial" w:cs="Arial"/>
-          <w:color w:val="555555"/>
-          <w:sz w:val="23"/>
-          <w:szCs w:val="23"/>
-        </w:rPr>
-        <w:t>Pengertian pola hidup sehat menurut pandangan Organisasi Kesehatan Dunia (WHO) adalah suatu keadaan mental, fisik maupun kesejahteraan sosial, dan bukan hanya pada ketiadaan penyakit pada seluruh manusia.</w:t>
-      </w:r>
+      <w:proofErr w:type="spellStart"/>
+      <w:proofErr w:type="gramStart"/>
+      <w:r>
+        <w:rPr>
+          <w:rFonts w:ascii="Arial" w:eastAsia="Times New Roman" w:hAnsi="Arial" w:cs="Arial"/>
+          <w:color w:val="555555"/>
+          <w:sz w:val="23"/>
+          <w:szCs w:val="23"/>
+        </w:rPr>
+        <w:t>Pengertian</w:t>
+      </w:r>
+      <w:proofErr w:type="spellEnd"/>
+      <w:r>
+        <w:rPr>
+          <w:rFonts w:ascii="Arial" w:eastAsia="Times New Roman" w:hAnsi="Arial" w:cs="Arial"/>
+          <w:color w:val="555555"/>
+          <w:sz w:val="23"/>
+          <w:szCs w:val="23"/>
+        </w:rPr>
+        <w:t xml:space="preserve"> </w:t>
+      </w:r>
+      <w:proofErr w:type="spellStart"/>
+      <w:r>
+        <w:rPr>
+          <w:rFonts w:ascii="Arial" w:eastAsia="Times New Roman" w:hAnsi="Arial" w:cs="Arial"/>
+          <w:color w:val="555555"/>
+          <w:sz w:val="23"/>
+          <w:szCs w:val="23"/>
+        </w:rPr>
+        <w:t>pola</w:t>
+      </w:r>
+      <w:proofErr w:type="spellEnd"/>
+      <w:r>
+        <w:rPr>
+          <w:rFonts w:ascii="Arial" w:eastAsia="Times New Roman" w:hAnsi="Arial" w:cs="Arial"/>
+          <w:color w:val="555555"/>
+          <w:sz w:val="23"/>
+          <w:szCs w:val="23"/>
+        </w:rPr>
+        <w:t xml:space="preserve"> </w:t>
+      </w:r>
+      <w:proofErr w:type="spellStart"/>
+      <w:r>
+        <w:rPr>
+          <w:rFonts w:ascii="Arial" w:eastAsia="Times New Roman" w:hAnsi="Arial" w:cs="Arial"/>
+          <w:color w:val="555555"/>
+          <w:sz w:val="23"/>
+          <w:szCs w:val="23"/>
+        </w:rPr>
+        <w:t>hidup</w:t>
+      </w:r>
+      <w:proofErr w:type="spellEnd"/>
+      <w:r>
+        <w:rPr>
+          <w:rFonts w:ascii="Arial" w:eastAsia="Times New Roman" w:hAnsi="Arial" w:cs="Arial"/>
+          <w:color w:val="555555"/>
+          <w:sz w:val="23"/>
+          <w:szCs w:val="23"/>
+        </w:rPr>
+        <w:t xml:space="preserve"> </w:t>
+      </w:r>
+      <w:proofErr w:type="spellStart"/>
+      <w:r>
+        <w:rPr>
+          <w:rFonts w:ascii="Arial" w:eastAsia="Times New Roman" w:hAnsi="Arial" w:cs="Arial"/>
+          <w:color w:val="555555"/>
+          <w:sz w:val="23"/>
+          <w:szCs w:val="23"/>
+        </w:rPr>
+        <w:t>sehat</w:t>
+      </w:r>
+      <w:proofErr w:type="spellEnd"/>
+      <w:r>
+        <w:rPr>
+          <w:rFonts w:ascii="Arial" w:eastAsia="Times New Roman" w:hAnsi="Arial" w:cs="Arial"/>
+          <w:color w:val="555555"/>
+          <w:sz w:val="23"/>
+          <w:szCs w:val="23"/>
+        </w:rPr>
+        <w:t xml:space="preserve"> </w:t>
+      </w:r>
+      <w:proofErr w:type="spellStart"/>
+      <w:r>
+        <w:rPr>
+          <w:rFonts w:ascii="Arial" w:eastAsia="Times New Roman" w:hAnsi="Arial" w:cs="Arial"/>
+          <w:color w:val="555555"/>
+          <w:sz w:val="23"/>
+          <w:szCs w:val="23"/>
+        </w:rPr>
+        <w:t>menurut</w:t>
+      </w:r>
+      <w:proofErr w:type="spellEnd"/>
+      <w:r>
+        <w:rPr>
+          <w:rFonts w:ascii="Arial" w:eastAsia="Times New Roman" w:hAnsi="Arial" w:cs="Arial"/>
+          <w:color w:val="555555"/>
+          <w:sz w:val="23"/>
+          <w:szCs w:val="23"/>
+        </w:rPr>
+        <w:t xml:space="preserve"> </w:t>
+      </w:r>
+      <w:proofErr w:type="spellStart"/>
+      <w:r>
+        <w:rPr>
+          <w:rFonts w:ascii="Arial" w:eastAsia="Times New Roman" w:hAnsi="Arial" w:cs="Arial"/>
+          <w:color w:val="555555"/>
+          <w:sz w:val="23"/>
+          <w:szCs w:val="23"/>
+        </w:rPr>
+        <w:t>pandangan</w:t>
+      </w:r>
+      <w:proofErr w:type="spellEnd"/>
+      <w:r>
+        <w:rPr>
+          <w:rFonts w:ascii="Arial" w:eastAsia="Times New Roman" w:hAnsi="Arial" w:cs="Arial"/>
+          <w:color w:val="555555"/>
+          <w:sz w:val="23"/>
+          <w:szCs w:val="23"/>
+        </w:rPr>
+        <w:t xml:space="preserve"> </w:t>
+      </w:r>
+      <w:proofErr w:type="spellStart"/>
+      <w:r>
+        <w:rPr>
+          <w:rFonts w:ascii="Arial" w:eastAsia="Times New Roman" w:hAnsi="Arial" w:cs="Arial"/>
+          <w:color w:val="555555"/>
+          <w:sz w:val="23"/>
+          <w:szCs w:val="23"/>
+        </w:rPr>
+        <w:t>Organisasi</w:t>
+      </w:r>
+      <w:proofErr w:type="spellEnd"/>
+      <w:r>
+        <w:rPr>
+          <w:rFonts w:ascii="Arial" w:eastAsia="Times New Roman" w:hAnsi="Arial" w:cs="Arial"/>
+          <w:color w:val="555555"/>
+          <w:sz w:val="23"/>
+          <w:szCs w:val="23"/>
+        </w:rPr>
+        <w:t xml:space="preserve"> </w:t>
+      </w:r>
+      <w:proofErr w:type="spellStart"/>
+      <w:r>
+        <w:rPr>
+          <w:rFonts w:ascii="Arial" w:eastAsia="Times New Roman" w:hAnsi="Arial" w:cs="Arial"/>
+          <w:color w:val="555555"/>
+          <w:sz w:val="23"/>
+          <w:szCs w:val="23"/>
+        </w:rPr>
+        <w:t>Kesehatan</w:t>
+      </w:r>
+      <w:proofErr w:type="spellEnd"/>
+      <w:r>
+        <w:rPr>
+          <w:rFonts w:ascii="Arial" w:eastAsia="Times New Roman" w:hAnsi="Arial" w:cs="Arial"/>
+          <w:color w:val="555555"/>
+          <w:sz w:val="23"/>
+          <w:szCs w:val="23"/>
+        </w:rPr>
+        <w:t xml:space="preserve"> </w:t>
+      </w:r>
+      <w:proofErr w:type="spellStart"/>
+      <w:r>
+        <w:rPr>
+          <w:rFonts w:ascii="Arial" w:eastAsia="Times New Roman" w:hAnsi="Arial" w:cs="Arial"/>
+          <w:color w:val="555555"/>
+          <w:sz w:val="23"/>
+          <w:szCs w:val="23"/>
+        </w:rPr>
+        <w:t>Dunia</w:t>
+      </w:r>
+      <w:proofErr w:type="spellEnd"/>
+      <w:r>
+        <w:rPr>
+          <w:rFonts w:ascii="Arial" w:eastAsia="Times New Roman" w:hAnsi="Arial" w:cs="Arial"/>
+          <w:color w:val="555555"/>
+          <w:sz w:val="23"/>
+          <w:szCs w:val="23"/>
+        </w:rPr>
+        <w:t xml:space="preserve"> (WHO) </w:t>
+      </w:r>
+      <w:proofErr w:type="spellStart"/>
+      <w:r>
+        <w:rPr>
+          <w:rFonts w:ascii="Arial" w:eastAsia="Times New Roman" w:hAnsi="Arial" w:cs="Arial"/>
+          <w:color w:val="555555"/>
+          <w:sz w:val="23"/>
+          <w:szCs w:val="23"/>
+        </w:rPr>
+        <w:t>adalah</w:t>
+      </w:r>
+      <w:proofErr w:type="spellEnd"/>
+      <w:r>
+        <w:rPr>
+          <w:rFonts w:ascii="Arial" w:eastAsia="Times New Roman" w:hAnsi="Arial" w:cs="Arial"/>
+          <w:color w:val="555555"/>
+          <w:sz w:val="23"/>
+          <w:szCs w:val="23"/>
+        </w:rPr>
+        <w:t xml:space="preserve"> </w:t>
+      </w:r>
+      <w:proofErr w:type="spellStart"/>
+      <w:r>
+        <w:rPr>
+          <w:rFonts w:ascii="Arial" w:eastAsia="Times New Roman" w:hAnsi="Arial" w:cs="Arial"/>
+          <w:color w:val="555555"/>
+          <w:sz w:val="23"/>
+          <w:szCs w:val="23"/>
+        </w:rPr>
+        <w:t>suatu</w:t>
+      </w:r>
+      <w:proofErr w:type="spellEnd"/>
+      <w:r>
+        <w:rPr>
+          <w:rFonts w:ascii="Arial" w:eastAsia="Times New Roman" w:hAnsi="Arial" w:cs="Arial"/>
+          <w:color w:val="555555"/>
+          <w:sz w:val="23"/>
+          <w:szCs w:val="23"/>
+        </w:rPr>
+        <w:t xml:space="preserve"> </w:t>
+      </w:r>
+      <w:proofErr w:type="spellStart"/>
+      <w:r>
+        <w:rPr>
+          <w:rFonts w:ascii="Arial" w:eastAsia="Times New Roman" w:hAnsi="Arial" w:cs="Arial"/>
+          <w:color w:val="555555"/>
+          <w:sz w:val="23"/>
+          <w:szCs w:val="23"/>
+        </w:rPr>
+        <w:t>keadaan</w:t>
+      </w:r>
+      <w:proofErr w:type="spellEnd"/>
+      <w:r>
+        <w:rPr>
+          <w:rFonts w:ascii="Arial" w:eastAsia="Times New Roman" w:hAnsi="Arial" w:cs="Arial"/>
+          <w:color w:val="555555"/>
+          <w:sz w:val="23"/>
+          <w:szCs w:val="23"/>
+        </w:rPr>
+        <w:t xml:space="preserve"> mental, </w:t>
+      </w:r>
+      <w:proofErr w:type="spellStart"/>
+      <w:r>
+        <w:rPr>
+          <w:rFonts w:ascii="Arial" w:eastAsia="Times New Roman" w:hAnsi="Arial" w:cs="Arial"/>
+          <w:color w:val="555555"/>
+          <w:sz w:val="23"/>
+          <w:szCs w:val="23"/>
+        </w:rPr>
+        <w:t>fisik</w:t>
+      </w:r>
+      <w:proofErr w:type="spellEnd"/>
+      <w:r>
+        <w:rPr>
+          <w:rFonts w:ascii="Arial" w:eastAsia="Times New Roman" w:hAnsi="Arial" w:cs="Arial"/>
+          <w:color w:val="555555"/>
+          <w:sz w:val="23"/>
+          <w:szCs w:val="23"/>
+        </w:rPr>
+        <w:t xml:space="preserve"> </w:t>
+      </w:r>
+      <w:proofErr w:type="spellStart"/>
+      <w:r>
+        <w:rPr>
+          <w:rFonts w:ascii="Arial" w:eastAsia="Times New Roman" w:hAnsi="Arial" w:cs="Arial"/>
+          <w:color w:val="555555"/>
+          <w:sz w:val="23"/>
+          <w:szCs w:val="23"/>
+        </w:rPr>
+        <w:t>maupun</w:t>
+      </w:r>
+      <w:proofErr w:type="spellEnd"/>
+      <w:r>
+        <w:rPr>
+          <w:rFonts w:ascii="Arial" w:eastAsia="Times New Roman" w:hAnsi="Arial" w:cs="Arial"/>
+          <w:color w:val="555555"/>
+          <w:sz w:val="23"/>
+          <w:szCs w:val="23"/>
+        </w:rPr>
+        <w:t xml:space="preserve"> </w:t>
+      </w:r>
+      <w:proofErr w:type="spellStart"/>
+      <w:r>
+        <w:rPr>
+          <w:rFonts w:ascii="Arial" w:eastAsia="Times New Roman" w:hAnsi="Arial" w:cs="Arial"/>
+          <w:color w:val="555555"/>
+          <w:sz w:val="23"/>
+          <w:szCs w:val="23"/>
+        </w:rPr>
+        <w:t>kesejahteraan</w:t>
+      </w:r>
+      <w:proofErr w:type="spellEnd"/>
+      <w:r>
+        <w:rPr>
+          <w:rFonts w:ascii="Arial" w:eastAsia="Times New Roman" w:hAnsi="Arial" w:cs="Arial"/>
+          <w:color w:val="555555"/>
+          <w:sz w:val="23"/>
+          <w:szCs w:val="23"/>
+        </w:rPr>
+        <w:t xml:space="preserve"> </w:t>
+      </w:r>
+      <w:proofErr w:type="spellStart"/>
+      <w:r>
+        <w:rPr>
+          <w:rFonts w:ascii="Arial" w:eastAsia="Times New Roman" w:hAnsi="Arial" w:cs="Arial"/>
+          <w:color w:val="555555"/>
+          <w:sz w:val="23"/>
+          <w:szCs w:val="23"/>
+        </w:rPr>
+        <w:t>sosial</w:t>
+      </w:r>
+      <w:proofErr w:type="spellEnd"/>
+      <w:r>
+        <w:rPr>
+          <w:rFonts w:ascii="Arial" w:eastAsia="Times New Roman" w:hAnsi="Arial" w:cs="Arial"/>
+          <w:color w:val="555555"/>
+          <w:sz w:val="23"/>
+          <w:szCs w:val="23"/>
+        </w:rPr>
+        <w:t xml:space="preserve">, </w:t>
+      </w:r>
+      <w:proofErr w:type="spellStart"/>
+      <w:r>
+        <w:rPr>
+          <w:rFonts w:ascii="Arial" w:eastAsia="Times New Roman" w:hAnsi="Arial" w:cs="Arial"/>
+          <w:color w:val="555555"/>
+          <w:sz w:val="23"/>
+          <w:szCs w:val="23"/>
+        </w:rPr>
+        <w:t>dan</w:t>
+      </w:r>
+      <w:proofErr w:type="spellEnd"/>
+      <w:r>
+        <w:rPr>
+          <w:rFonts w:ascii="Arial" w:eastAsia="Times New Roman" w:hAnsi="Arial" w:cs="Arial"/>
+          <w:color w:val="555555"/>
+          <w:sz w:val="23"/>
+          <w:szCs w:val="23"/>
+        </w:rPr>
+        <w:t xml:space="preserve"> </w:t>
+      </w:r>
+      <w:proofErr w:type="spellStart"/>
+      <w:r>
+        <w:rPr>
+          <w:rFonts w:ascii="Arial" w:eastAsia="Times New Roman" w:hAnsi="Arial" w:cs="Arial"/>
+          <w:color w:val="555555"/>
+          <w:sz w:val="23"/>
+          <w:szCs w:val="23"/>
+        </w:rPr>
+        <w:t>bukan</w:t>
+      </w:r>
+      <w:proofErr w:type="spellEnd"/>
+      <w:r>
+        <w:rPr>
+          <w:rFonts w:ascii="Arial" w:eastAsia="Times New Roman" w:hAnsi="Arial" w:cs="Arial"/>
+          <w:color w:val="555555"/>
+          <w:sz w:val="23"/>
+          <w:szCs w:val="23"/>
+        </w:rPr>
+        <w:t xml:space="preserve"> </w:t>
+      </w:r>
+      <w:proofErr w:type="spellStart"/>
+      <w:r>
+        <w:rPr>
+          <w:rFonts w:ascii="Arial" w:eastAsia="Times New Roman" w:hAnsi="Arial" w:cs="Arial"/>
+          <w:color w:val="555555"/>
+          <w:sz w:val="23"/>
+          <w:szCs w:val="23"/>
+        </w:rPr>
+        <w:t>hanya</w:t>
+      </w:r>
+      <w:proofErr w:type="spellEnd"/>
+      <w:r>
+        <w:rPr>
+          <w:rFonts w:ascii="Arial" w:eastAsia="Times New Roman" w:hAnsi="Arial" w:cs="Arial"/>
+          <w:color w:val="555555"/>
+          <w:sz w:val="23"/>
+          <w:szCs w:val="23"/>
+        </w:rPr>
+        <w:t xml:space="preserve"> </w:t>
+      </w:r>
+      <w:proofErr w:type="spellStart"/>
+      <w:r>
+        <w:rPr>
+          <w:rFonts w:ascii="Arial" w:eastAsia="Times New Roman" w:hAnsi="Arial" w:cs="Arial"/>
+          <w:color w:val="555555"/>
+          <w:sz w:val="23"/>
+          <w:szCs w:val="23"/>
+        </w:rPr>
+        <w:t>pada</w:t>
+      </w:r>
+      <w:proofErr w:type="spellEnd"/>
+      <w:r>
+        <w:rPr>
+          <w:rFonts w:ascii="Arial" w:eastAsia="Times New Roman" w:hAnsi="Arial" w:cs="Arial"/>
+          <w:color w:val="555555"/>
+          <w:sz w:val="23"/>
+          <w:szCs w:val="23"/>
+        </w:rPr>
+        <w:t xml:space="preserve"> </w:t>
+      </w:r>
+      <w:proofErr w:type="spellStart"/>
+      <w:r>
+        <w:rPr>
+          <w:rFonts w:ascii="Arial" w:eastAsia="Times New Roman" w:hAnsi="Arial" w:cs="Arial"/>
+          <w:color w:val="555555"/>
+          <w:sz w:val="23"/>
+          <w:szCs w:val="23"/>
+        </w:rPr>
+        <w:t>ketiadaan</w:t>
+      </w:r>
+      <w:proofErr w:type="spellEnd"/>
+      <w:r>
+        <w:rPr>
+          <w:rFonts w:ascii="Arial" w:eastAsia="Times New Roman" w:hAnsi="Arial" w:cs="Arial"/>
+          <w:color w:val="555555"/>
+          <w:sz w:val="23"/>
+          <w:szCs w:val="23"/>
+        </w:rPr>
+        <w:t xml:space="preserve"> </w:t>
+      </w:r>
+      <w:proofErr w:type="spellStart"/>
+      <w:r>
+        <w:rPr>
+          <w:rFonts w:ascii="Arial" w:eastAsia="Times New Roman" w:hAnsi="Arial" w:cs="Arial"/>
+          <w:color w:val="555555"/>
+          <w:sz w:val="23"/>
+          <w:szCs w:val="23"/>
+        </w:rPr>
+        <w:t>penyakit</w:t>
+      </w:r>
+      <w:proofErr w:type="spellEnd"/>
+      <w:r>
+        <w:rPr>
+          <w:rFonts w:ascii="Arial" w:eastAsia="Times New Roman" w:hAnsi="Arial" w:cs="Arial"/>
+          <w:color w:val="555555"/>
+          <w:sz w:val="23"/>
+          <w:szCs w:val="23"/>
+        </w:rPr>
+        <w:t xml:space="preserve"> </w:t>
+      </w:r>
+      <w:proofErr w:type="spellStart"/>
+      <w:r>
+        <w:rPr>
+          <w:rFonts w:ascii="Arial" w:eastAsia="Times New Roman" w:hAnsi="Arial" w:cs="Arial"/>
+          <w:color w:val="555555"/>
+          <w:sz w:val="23"/>
+          <w:szCs w:val="23"/>
+        </w:rPr>
+        <w:t>pada</w:t>
+      </w:r>
+      <w:proofErr w:type="spellEnd"/>
+      <w:r>
+        <w:rPr>
+          <w:rFonts w:ascii="Arial" w:eastAsia="Times New Roman" w:hAnsi="Arial" w:cs="Arial"/>
+          <w:color w:val="555555"/>
+          <w:sz w:val="23"/>
+          <w:szCs w:val="23"/>
+        </w:rPr>
+        <w:t xml:space="preserve"> </w:t>
+      </w:r>
+      <w:proofErr w:type="spellStart"/>
+      <w:r>
+        <w:rPr>
+          <w:rFonts w:ascii="Arial" w:eastAsia="Times New Roman" w:hAnsi="Arial" w:cs="Arial"/>
+          <w:color w:val="555555"/>
+          <w:sz w:val="23"/>
+          <w:szCs w:val="23"/>
+        </w:rPr>
+        <w:t>seluruh</w:t>
+      </w:r>
+      <w:proofErr w:type="spellEnd"/>
+      <w:r>
+        <w:rPr>
+          <w:rFonts w:ascii="Arial" w:eastAsia="Times New Roman" w:hAnsi="Arial" w:cs="Arial"/>
+          <w:color w:val="555555"/>
+          <w:sz w:val="23"/>
+          <w:szCs w:val="23"/>
+        </w:rPr>
+        <w:t xml:space="preserve"> </w:t>
+      </w:r>
+      <w:proofErr w:type="spellStart"/>
+      <w:r>
+        <w:rPr>
+          <w:rFonts w:ascii="Arial" w:eastAsia="Times New Roman" w:hAnsi="Arial" w:cs="Arial"/>
+          <w:color w:val="555555"/>
+          <w:sz w:val="23"/>
+          <w:szCs w:val="23"/>
+        </w:rPr>
+        <w:t>manusia</w:t>
+      </w:r>
+      <w:proofErr w:type="spellEnd"/>
+      <w:r>
+        <w:rPr>
+          <w:rFonts w:ascii="Arial" w:eastAsia="Times New Roman" w:hAnsi="Arial" w:cs="Arial"/>
+          <w:color w:val="555555"/>
+          <w:sz w:val="23"/>
+          <w:szCs w:val="23"/>
+        </w:rPr>
+        <w:t>.</w:t>
+      </w:r>
+      <w:proofErr w:type="gramEnd"/>
     </w:p>
     <w:p>
       <w:pPr>
@@ -118,6 +1140,7 @@
           <w:szCs w:val="33"/>
         </w:rPr>
       </w:pPr>
+      <w:proofErr w:type="spellStart"/>
       <w:r>
         <w:rPr>
           <w:rFonts w:ascii="inherit" w:eastAsia="Times New Roman" w:hAnsi="inherit" w:cs="Arial"/>
@@ -126,7 +1149,18 @@
           <w:color w:val="008000"/>
           <w:sz w:val="33"/>
         </w:rPr>
-        <w:t>Menurut Wikipedia</w:t>
+        <w:t>Menurut</w:t>
+      </w:r>
+      <w:proofErr w:type="spellEnd"/>
+      <w:r>
+        <w:rPr>
+          <w:rFonts w:ascii="inherit" w:eastAsia="Times New Roman" w:hAnsi="inherit" w:cs="Arial"/>
+          <w:b/>
+          <w:bCs/>
+          <w:color w:val="008000"/>
+          <w:sz w:val="33"/>
+        </w:rPr>
+        <w:t xml:space="preserve"> Wikipedia</w:t>
       </w:r>
     </w:p>
     <w:p>
@@ -142,15 +1176,502 @@
           <w:szCs w:val="23"/>
         </w:rPr>
       </w:pPr>
-      <w:r>
-        <w:rPr>
-          <w:rFonts w:ascii="Arial" w:eastAsia="Times New Roman" w:hAnsi="Arial" w:cs="Arial"/>
-          <w:color w:val="555555"/>
-          <w:sz w:val="23"/>
-          <w:szCs w:val="23"/>
-        </w:rPr>
-        <w:t>Sedangkan pola hidup sehat menurut Wikipedia yaitu suatu keadaaan sejahtera pada badan, jiwa serta sosial, yang memungkinkan setiap individu dapat hidup produktif secara sosial maupun ekonomis.</w:t>
-      </w:r>
+      <w:proofErr w:type="spellStart"/>
+      <w:proofErr w:type="gramStart"/>
+      <w:r>
+        <w:rPr>
+          <w:rFonts w:ascii="Arial" w:eastAsia="Times New Roman" w:hAnsi="Arial" w:cs="Arial"/>
+          <w:color w:val="555555"/>
+          <w:sz w:val="23"/>
+          <w:szCs w:val="23"/>
+        </w:rPr>
+        <w:t>Sedangkan</w:t>
+      </w:r>
+      <w:proofErr w:type="spellEnd"/>
+      <w:r>
+        <w:rPr>
+          <w:rFonts w:ascii="Arial" w:eastAsia="Times New Roman" w:hAnsi="Arial" w:cs="Arial"/>
+          <w:color w:val="555555"/>
+          <w:sz w:val="23"/>
+          <w:szCs w:val="23"/>
+        </w:rPr>
+        <w:t xml:space="preserve"> </w:t>
+      </w:r>
+      <w:proofErr w:type="spellStart"/>
+      <w:r>
+        <w:rPr>
+          <w:rFonts w:ascii="Arial" w:eastAsia="Times New Roman" w:hAnsi="Arial" w:cs="Arial"/>
+          <w:color w:val="555555"/>
+          <w:sz w:val="23"/>
+          <w:szCs w:val="23"/>
+        </w:rPr>
+        <w:t>pola</w:t>
+      </w:r>
+      <w:proofErr w:type="spellEnd"/>
+      <w:r>
+        <w:rPr>
+          <w:rFonts w:ascii="Arial" w:eastAsia="Times New Roman" w:hAnsi="Arial" w:cs="Arial"/>
+          <w:color w:val="555555"/>
+          <w:sz w:val="23"/>
+          <w:szCs w:val="23"/>
+        </w:rPr>
+        <w:t xml:space="preserve"> </w:t>
+      </w:r>
+      <w:proofErr w:type="spellStart"/>
+      <w:r>
+        <w:rPr>
+          <w:rFonts w:ascii="Arial" w:eastAsia="Times New Roman" w:hAnsi="Arial" w:cs="Arial"/>
+          <w:color w:val="555555"/>
+          <w:sz w:val="23"/>
+          <w:szCs w:val="23"/>
+        </w:rPr>
+        <w:t>hidup</w:t>
+      </w:r>
+      <w:proofErr w:type="spellEnd"/>
+      <w:r>
+        <w:rPr>
+          <w:rFonts w:ascii="Arial" w:eastAsia="Times New Roman" w:hAnsi="Arial" w:cs="Arial"/>
+          <w:color w:val="555555"/>
+          <w:sz w:val="23"/>
+          <w:szCs w:val="23"/>
+        </w:rPr>
+        <w:t xml:space="preserve"> </w:t>
+      </w:r>
+      <w:proofErr w:type="spellStart"/>
+      <w:r>
+        <w:rPr>
+          <w:rFonts w:ascii="Arial" w:eastAsia="Times New Roman" w:hAnsi="Arial" w:cs="Arial"/>
+          <w:color w:val="555555"/>
+          <w:sz w:val="23"/>
+          <w:szCs w:val="23"/>
+        </w:rPr>
+        <w:t>sehat</w:t>
+      </w:r>
+      <w:proofErr w:type="spellEnd"/>
+      <w:r>
+        <w:rPr>
+          <w:rFonts w:ascii="Arial" w:eastAsia="Times New Roman" w:hAnsi="Arial" w:cs="Arial"/>
+          <w:color w:val="555555"/>
+          <w:sz w:val="23"/>
+          <w:szCs w:val="23"/>
+        </w:rPr>
+        <w:t xml:space="preserve"> </w:t>
+      </w:r>
+      <w:proofErr w:type="spellStart"/>
+      <w:r>
+        <w:rPr>
+          <w:rFonts w:ascii="Arial" w:eastAsia="Times New Roman" w:hAnsi="Arial" w:cs="Arial"/>
+          <w:color w:val="555555"/>
+          <w:sz w:val="23"/>
+          <w:szCs w:val="23"/>
+        </w:rPr>
+        <w:t>menurut</w:t>
+      </w:r>
+      <w:proofErr w:type="spellEnd"/>
+      <w:r>
+        <w:rPr>
+          <w:rFonts w:ascii="Arial" w:eastAsia="Times New Roman" w:hAnsi="Arial" w:cs="Arial"/>
+          <w:color w:val="555555"/>
+          <w:sz w:val="23"/>
+          <w:szCs w:val="23"/>
+        </w:rPr>
+        <w:t xml:space="preserve"> Wikipedia </w:t>
+      </w:r>
+      <w:proofErr w:type="spellStart"/>
+      <w:r>
+        <w:rPr>
+          <w:rFonts w:ascii="Arial" w:eastAsia="Times New Roman" w:hAnsi="Arial" w:cs="Arial"/>
+          <w:color w:val="555555"/>
+          <w:sz w:val="23"/>
+          <w:szCs w:val="23"/>
+        </w:rPr>
+        <w:t>yaitu</w:t>
+      </w:r>
+      <w:proofErr w:type="spellEnd"/>
+      <w:r>
+        <w:rPr>
+          <w:rFonts w:ascii="Arial" w:eastAsia="Times New Roman" w:hAnsi="Arial" w:cs="Arial"/>
+          <w:color w:val="555555"/>
+          <w:sz w:val="23"/>
+          <w:szCs w:val="23"/>
+        </w:rPr>
+        <w:t xml:space="preserve"> </w:t>
+      </w:r>
+      <w:proofErr w:type="spellStart"/>
+      <w:r>
+        <w:rPr>
+          <w:rFonts w:ascii="Arial" w:eastAsia="Times New Roman" w:hAnsi="Arial" w:cs="Arial"/>
+          <w:color w:val="555555"/>
+          <w:sz w:val="23"/>
+          <w:szCs w:val="23"/>
+        </w:rPr>
+        <w:t>suatu</w:t>
+      </w:r>
+      <w:proofErr w:type="spellEnd"/>
+      <w:r>
+        <w:rPr>
+          <w:rFonts w:ascii="Arial" w:eastAsia="Times New Roman" w:hAnsi="Arial" w:cs="Arial"/>
+          <w:color w:val="555555"/>
+          <w:sz w:val="23"/>
+          <w:szCs w:val="23"/>
+        </w:rPr>
+        <w:t xml:space="preserve"> </w:t>
+      </w:r>
+      <w:proofErr w:type="spellStart"/>
+      <w:r>
+        <w:rPr>
+          <w:rFonts w:ascii="Arial" w:eastAsia="Times New Roman" w:hAnsi="Arial" w:cs="Arial"/>
+          <w:color w:val="555555"/>
+          <w:sz w:val="23"/>
+          <w:szCs w:val="23"/>
+        </w:rPr>
+        <w:t>keadaaan</w:t>
+      </w:r>
+      <w:proofErr w:type="spellEnd"/>
+      <w:r>
+        <w:rPr>
+          <w:rFonts w:ascii="Arial" w:eastAsia="Times New Roman" w:hAnsi="Arial" w:cs="Arial"/>
+          <w:color w:val="555555"/>
+          <w:sz w:val="23"/>
+          <w:szCs w:val="23"/>
+        </w:rPr>
+        <w:t xml:space="preserve"> </w:t>
+      </w:r>
+      <w:proofErr w:type="spellStart"/>
+      <w:r>
+        <w:rPr>
+          <w:rFonts w:ascii="Arial" w:eastAsia="Times New Roman" w:hAnsi="Arial" w:cs="Arial"/>
+          <w:color w:val="555555"/>
+          <w:sz w:val="23"/>
+          <w:szCs w:val="23"/>
+        </w:rPr>
+        <w:t>sejahtera</w:t>
+      </w:r>
+      <w:proofErr w:type="spellEnd"/>
+      <w:r>
+        <w:rPr>
+          <w:rFonts w:ascii="Arial" w:eastAsia="Times New Roman" w:hAnsi="Arial" w:cs="Arial"/>
+          <w:color w:val="555555"/>
+          <w:sz w:val="23"/>
+          <w:szCs w:val="23"/>
+        </w:rPr>
+        <w:t xml:space="preserve"> </w:t>
+      </w:r>
+      <w:proofErr w:type="spellStart"/>
+      <w:r>
+        <w:rPr>
+          <w:rFonts w:ascii="Arial" w:eastAsia="Times New Roman" w:hAnsi="Arial" w:cs="Arial"/>
+          <w:color w:val="555555"/>
+          <w:sz w:val="23"/>
+          <w:szCs w:val="23"/>
+        </w:rPr>
+        <w:t>pada</w:t>
+      </w:r>
+      <w:proofErr w:type="spellEnd"/>
+      <w:r>
+        <w:rPr>
+          <w:rFonts w:ascii="Arial" w:eastAsia="Times New Roman" w:hAnsi="Arial" w:cs="Arial"/>
+          <w:color w:val="555555"/>
+          <w:sz w:val="23"/>
+          <w:szCs w:val="23"/>
+        </w:rPr>
+        <w:t xml:space="preserve"> </w:t>
+      </w:r>
+      <w:proofErr w:type="spellStart"/>
+      <w:r>
+        <w:rPr>
+          <w:rFonts w:ascii="Arial" w:eastAsia="Times New Roman" w:hAnsi="Arial" w:cs="Arial"/>
+          <w:color w:val="555555"/>
+          <w:sz w:val="23"/>
+          <w:szCs w:val="23"/>
+        </w:rPr>
+        <w:t>badan</w:t>
+      </w:r>
+      <w:proofErr w:type="spellEnd"/>
+      <w:r>
+        <w:rPr>
+          <w:rFonts w:ascii="Arial" w:eastAsia="Times New Roman" w:hAnsi="Arial" w:cs="Arial"/>
+          <w:color w:val="555555"/>
+          <w:sz w:val="23"/>
+          <w:szCs w:val="23"/>
+        </w:rPr>
+        <w:t xml:space="preserve">, </w:t>
+      </w:r>
+      <w:proofErr w:type="spellStart"/>
+      <w:r>
+        <w:rPr>
+          <w:rFonts w:ascii="Arial" w:eastAsia="Times New Roman" w:hAnsi="Arial" w:cs="Arial"/>
+          <w:color w:val="555555"/>
+          <w:sz w:val="23"/>
+          <w:szCs w:val="23"/>
+        </w:rPr>
+        <w:t>jiwa</w:t>
+      </w:r>
+      <w:proofErr w:type="spellEnd"/>
+      <w:r>
+        <w:rPr>
+          <w:rFonts w:ascii="Arial" w:eastAsia="Times New Roman" w:hAnsi="Arial" w:cs="Arial"/>
+          <w:color w:val="555555"/>
+          <w:sz w:val="23"/>
+          <w:szCs w:val="23"/>
+        </w:rPr>
+        <w:t xml:space="preserve"> </w:t>
+      </w:r>
+      <w:proofErr w:type="spellStart"/>
+      <w:r>
+        <w:rPr>
+          <w:rFonts w:ascii="Arial" w:eastAsia="Times New Roman" w:hAnsi="Arial" w:cs="Arial"/>
+          <w:color w:val="555555"/>
+          <w:sz w:val="23"/>
+          <w:szCs w:val="23"/>
+        </w:rPr>
+        <w:t>serta</w:t>
+      </w:r>
+      <w:proofErr w:type="spellEnd"/>
+      <w:r>
+        <w:rPr>
+          <w:rFonts w:ascii="Arial" w:eastAsia="Times New Roman" w:hAnsi="Arial" w:cs="Arial"/>
+          <w:color w:val="555555"/>
+          <w:sz w:val="23"/>
+          <w:szCs w:val="23"/>
+        </w:rPr>
+        <w:t xml:space="preserve"> </w:t>
+      </w:r>
+      <w:proofErr w:type="spellStart"/>
+      <w:r>
+        <w:rPr>
+          <w:rFonts w:ascii="Arial" w:eastAsia="Times New Roman" w:hAnsi="Arial" w:cs="Arial"/>
+          <w:color w:val="555555"/>
+          <w:sz w:val="23"/>
+          <w:szCs w:val="23"/>
+        </w:rPr>
+        <w:t>sosial</w:t>
+      </w:r>
+      <w:proofErr w:type="spellEnd"/>
+      <w:r>
+        <w:rPr>
+          <w:rFonts w:ascii="Arial" w:eastAsia="Times New Roman" w:hAnsi="Arial" w:cs="Arial"/>
+          <w:color w:val="555555"/>
+          <w:sz w:val="23"/>
+          <w:szCs w:val="23"/>
+        </w:rPr>
+        <w:t xml:space="preserve">, yang </w:t>
+      </w:r>
+      <w:proofErr w:type="spellStart"/>
+      <w:r>
+        <w:rPr>
+          <w:rFonts w:ascii="Arial" w:eastAsia="Times New Roman" w:hAnsi="Arial" w:cs="Arial"/>
+          <w:color w:val="555555"/>
+          <w:sz w:val="23"/>
+          <w:szCs w:val="23"/>
+        </w:rPr>
+        <w:t>memungkinkan</w:t>
+      </w:r>
+      <w:proofErr w:type="spellEnd"/>
+      <w:r>
+        <w:rPr>
+          <w:rFonts w:ascii="Arial" w:eastAsia="Times New Roman" w:hAnsi="Arial" w:cs="Arial"/>
+          <w:color w:val="555555"/>
+          <w:sz w:val="23"/>
+          <w:szCs w:val="23"/>
+        </w:rPr>
+        <w:t xml:space="preserve"> </w:t>
+      </w:r>
+      <w:proofErr w:type="spellStart"/>
+      <w:r>
+        <w:rPr>
+          <w:rFonts w:ascii="Arial" w:eastAsia="Times New Roman" w:hAnsi="Arial" w:cs="Arial"/>
+          <w:color w:val="555555"/>
+          <w:sz w:val="23"/>
+          <w:szCs w:val="23"/>
+        </w:rPr>
+        <w:t>setiap</w:t>
+      </w:r>
+      <w:proofErr w:type="spellEnd"/>
+      <w:r>
+        <w:rPr>
+          <w:rFonts w:ascii="Arial" w:eastAsia="Times New Roman" w:hAnsi="Arial" w:cs="Arial"/>
+          <w:color w:val="555555"/>
+          <w:sz w:val="23"/>
+          <w:szCs w:val="23"/>
+        </w:rPr>
+        <w:t xml:space="preserve"> </w:t>
+      </w:r>
+      <w:proofErr w:type="spellStart"/>
+      <w:r>
+        <w:rPr>
+          <w:rFonts w:ascii="Arial" w:eastAsia="Times New Roman" w:hAnsi="Arial" w:cs="Arial"/>
+          <w:color w:val="555555"/>
+          <w:sz w:val="23"/>
+          <w:szCs w:val="23"/>
+        </w:rPr>
+        <w:t>individu</w:t>
+      </w:r>
+      <w:proofErr w:type="spellEnd"/>
+      <w:r>
+        <w:rPr>
+          <w:rFonts w:ascii="Arial" w:eastAsia="Times New Roman" w:hAnsi="Arial" w:cs="Arial"/>
+          <w:color w:val="555555"/>
+          <w:sz w:val="23"/>
+          <w:szCs w:val="23"/>
+        </w:rPr>
+        <w:t xml:space="preserve"> </w:t>
+      </w:r>
+      <w:proofErr w:type="spellStart"/>
+      <w:r>
+        <w:rPr>
+          <w:rFonts w:ascii="Arial" w:eastAsia="Times New Roman" w:hAnsi="Arial" w:cs="Arial"/>
+          <w:color w:val="555555"/>
+          <w:sz w:val="23"/>
+          <w:szCs w:val="23"/>
+        </w:rPr>
+        <w:t>dapat</w:t>
+      </w:r>
+      <w:proofErr w:type="spellEnd"/>
+      <w:r>
+        <w:rPr>
+          <w:rFonts w:ascii="Arial" w:eastAsia="Times New Roman" w:hAnsi="Arial" w:cs="Arial"/>
+          <w:color w:val="555555"/>
+          <w:sz w:val="23"/>
+          <w:szCs w:val="23"/>
+        </w:rPr>
+        <w:t xml:space="preserve"> </w:t>
+      </w:r>
+      <w:proofErr w:type="spellStart"/>
+      <w:r>
+        <w:rPr>
+          <w:rFonts w:ascii="Arial" w:eastAsia="Times New Roman" w:hAnsi="Arial" w:cs="Arial"/>
+          <w:color w:val="555555"/>
+          <w:sz w:val="23"/>
+          <w:szCs w:val="23"/>
+        </w:rPr>
+        <w:t>hidup</w:t>
+      </w:r>
+      <w:proofErr w:type="spellEnd"/>
+      <w:r>
+        <w:rPr>
+          <w:rFonts w:ascii="Arial" w:eastAsia="Times New Roman" w:hAnsi="Arial" w:cs="Arial"/>
+          <w:color w:val="555555"/>
+          <w:sz w:val="23"/>
+          <w:szCs w:val="23"/>
+        </w:rPr>
+        <w:t xml:space="preserve"> </w:t>
+      </w:r>
+      <w:proofErr w:type="spellStart"/>
+      <w:r>
+        <w:rPr>
+          <w:rFonts w:ascii="Arial" w:eastAsia="Times New Roman" w:hAnsi="Arial" w:cs="Arial"/>
+          <w:color w:val="555555"/>
+          <w:sz w:val="23"/>
+          <w:szCs w:val="23"/>
+        </w:rPr>
+        <w:t>produktif</w:t>
+      </w:r>
+      <w:proofErr w:type="spellEnd"/>
+      <w:r>
+        <w:rPr>
+          <w:rFonts w:ascii="Arial" w:eastAsia="Times New Roman" w:hAnsi="Arial" w:cs="Arial"/>
+          <w:color w:val="555555"/>
+          <w:sz w:val="23"/>
+          <w:szCs w:val="23"/>
+        </w:rPr>
+        <w:t xml:space="preserve"> </w:t>
+      </w:r>
+      <w:proofErr w:type="spellStart"/>
+      <w:r>
+        <w:rPr>
+          <w:rFonts w:ascii="Arial" w:eastAsia="Times New Roman" w:hAnsi="Arial" w:cs="Arial"/>
+          <w:color w:val="555555"/>
+          <w:sz w:val="23"/>
+          <w:szCs w:val="23"/>
+        </w:rPr>
+        <w:t>secara</w:t>
+      </w:r>
+      <w:proofErr w:type="spellEnd"/>
+      <w:r>
+        <w:rPr>
+          <w:rFonts w:ascii="Arial" w:eastAsia="Times New Roman" w:hAnsi="Arial" w:cs="Arial"/>
+          <w:color w:val="555555"/>
+          <w:sz w:val="23"/>
+          <w:szCs w:val="23"/>
+        </w:rPr>
+        <w:t xml:space="preserve"> </w:t>
+      </w:r>
+      <w:proofErr w:type="spellStart"/>
+      <w:r>
+        <w:rPr>
+          <w:rFonts w:ascii="Arial" w:eastAsia="Times New Roman" w:hAnsi="Arial" w:cs="Arial"/>
+          <w:color w:val="555555"/>
+          <w:sz w:val="23"/>
+          <w:szCs w:val="23"/>
+        </w:rPr>
+        <w:t>sosial</w:t>
+      </w:r>
+      <w:proofErr w:type="spellEnd"/>
+      <w:r>
+        <w:rPr>
+          <w:rFonts w:ascii="Arial" w:eastAsia="Times New Roman" w:hAnsi="Arial" w:cs="Arial"/>
+          <w:color w:val="555555"/>
+          <w:sz w:val="23"/>
+          <w:szCs w:val="23"/>
+        </w:rPr>
+        <w:t xml:space="preserve"> </w:t>
+      </w:r>
+      <w:proofErr w:type="spellStart"/>
+      <w:r>
+        <w:rPr>
+          <w:rFonts w:ascii="Arial" w:eastAsia="Times New Roman" w:hAnsi="Arial" w:cs="Arial"/>
+          <w:color w:val="555555"/>
+          <w:sz w:val="23"/>
+          <w:szCs w:val="23"/>
+        </w:rPr>
+        <w:t>maupun</w:t>
+      </w:r>
+      <w:proofErr w:type="spellEnd"/>
+      <w:r>
+        <w:rPr>
+          <w:rFonts w:ascii="Arial" w:eastAsia="Times New Roman" w:hAnsi="Arial" w:cs="Arial"/>
+          <w:color w:val="555555"/>
+          <w:sz w:val="23"/>
+          <w:szCs w:val="23"/>
+        </w:rPr>
+        <w:t xml:space="preserve"> </w:t>
+      </w:r>
+      <w:proofErr w:type="spellStart"/>
+      <w:r>
+        <w:rPr>
+          <w:rFonts w:ascii="Arial" w:eastAsia="Times New Roman" w:hAnsi="Arial" w:cs="Arial"/>
+          <w:color w:val="555555"/>
+          <w:sz w:val="23"/>
+          <w:szCs w:val="23"/>
+        </w:rPr>
+        <w:t>ekonomis</w:t>
+      </w:r>
+      <w:proofErr w:type="spellEnd"/>
+      <w:r>
+        <w:rPr>
+          <w:rFonts w:ascii="Arial" w:eastAsia="Times New Roman" w:hAnsi="Arial" w:cs="Arial"/>
+          <w:color w:val="555555"/>
+          <w:sz w:val="23"/>
+          <w:szCs w:val="23"/>
+        </w:rPr>
+        <w:t>.</w:t>
+      </w:r>
+      <w:proofErr w:type="gramEnd"/>
+    </w:p>
+    <w:p>
+      <w:pPr>
+        <w:shd w:val="clear" w:color="auto" w:fill="FFFFFF"/>
+        <w:spacing w:after="300" w:line="345" w:lineRule="atLeast"/>
+        <w:jc w:val="both"/>
+        <w:textAlignment w:val="baseline"/>
+        <w:rPr>
+          <w:rFonts w:ascii="Arial" w:eastAsia="Times New Roman" w:hAnsi="Arial" w:cs="Arial"/>
+          <w:color w:val="555555"/>
+          <w:sz w:val="23"/>
+          <w:szCs w:val="23"/>
+        </w:rPr>
+      </w:pPr>
     </w:p>
     <w:p/>
     <w:sectPr>
@@ -322,6 +1843,7 @@
   <w:style w:type="paragraph" w:default="1" w:styleId="Normal">
     <w:name w:val="Normal"/>
     <w:qFormat/>
+    <w:rsid w:val="0093697F"/>
   </w:style>
   <w:style w:type="paragraph" w:styleId="Heading3">
     <w:name w:val="heading 3"/>
@@ -410,6 +1932,11 @@
       <w:sz w:val="24"/>
       <w:szCs w:val="24"/>
     </w:rPr>
+  </w:style>
+  <w:style w:type="character" w:customStyle="1" w:styleId="apple-converted-space">
+    <w:name w:val="apple-converted-space"/>
+    <w:basedOn w:val="DefaultParagraphFont"/>
+    <w:rsid w:val="00E46037"/>
   </w:style>
 </w:styles>
 </file>

</xml_diff>